<commit_message>
task 3 added to doc of shit
</commit_message>
<xml_diff>
--- a/task3/Математическая модель.docx
+++ b/task3/Математическая модель.docx
@@ -4,6 +4,153 @@
   <w:body>
     <w:p>
       <w:bookmarkStart w:id="0" w:name="_GoBack"/>
+      <w:r>
+        <w:t>Давайте оценим, как часто гномы должны ходить в горы за драгоценностями, если все, что их интересует – это еда.</w:t>
+      </w:r>
+    </w:p>
+    <w:p>
+      <w:r>
+        <w:t>Известно, что у гномов прекрасный аппетит (</w:t>
+      </w:r>
+      <w:r>
+        <w:t>было показано, например</w:t>
+      </w:r>
+      <w:r>
+        <w:t xml:space="preserve">, в романе </w:t>
+      </w:r>
+      <w:r>
+        <w:t xml:space="preserve">Дж. Р. Р. </w:t>
+      </w:r>
+      <w:proofErr w:type="spellStart"/>
+      <w:r>
+        <w:t>Толкина</w:t>
+      </w:r>
+      <w:proofErr w:type="spellEnd"/>
+      <w:r>
+        <w:t xml:space="preserve"> “</w:t>
+      </w:r>
+      <w:proofErr w:type="spellStart"/>
+      <w:r>
+        <w:t>Хоббит</w:t>
+      </w:r>
+      <w:proofErr w:type="spellEnd"/>
+      <w:r>
+        <w:t>, или туда и обратно</w:t>
+      </w:r>
+      <w:r>
+        <w:t>”</w:t>
+      </w:r>
+      <w:r>
+        <w:t xml:space="preserve">). Однако, </w:t>
+      </w:r>
+      <w:r>
+        <w:t>во время</w:t>
+      </w:r>
+      <w:r>
+        <w:t xml:space="preserve"> просмотра мультфильма по исследуемой сказке становится ясно, что гномы едят никак не больше среднестатистического человека.</w:t>
+      </w:r>
+      <w:r>
+        <w:t xml:space="preserve"> Стоимость потребительской корзины на октябрь 2015 года в Москве составляет </w:t>
+      </w:r>
+      <w:r>
+        <w:t>~7000 рублей, то есть на 7 гномов в месяц будет уходить примерно 50000.</w:t>
+      </w:r>
+    </w:p>
+    <w:p>
+      <w:r>
+        <w:t>Будем считать, что настоящи</w:t>
+      </w:r>
+      <w:r>
+        <w:t>е гномы не ищут в горах аметист</w:t>
+      </w:r>
+      <w:r>
+        <w:t xml:space="preserve">, </w:t>
+      </w:r>
+      <w:r>
+        <w:t>агат, аквамарин и подобные им дешевые камни. Настоящие гномы приносят алмазы и рубины, вот так-то. После обработки алмаза получается бриллиант, кольцо с бриллиантом в 1 карат стоит не меньше 200000 рублей.</w:t>
+      </w:r>
+    </w:p>
+    <w:p>
+      <w:r>
+        <w:t xml:space="preserve">1 карат – это 0,2 грамма. Мы же отчетливо видим, что </w:t>
+      </w:r>
+      <w:r>
+        <w:t xml:space="preserve">за день каждый гном собирает по меньшей мере два килограмма драгоценных камней. Даже если учесть, что половина материала будет потеряна во время огранки, останется еще 2*7/2=7 килограмм драгоценных камней в день, а это не много не мало </w:t>
+      </w:r>
+      <w:r>
+        <w:t>200000</w:t>
+      </w:r>
+      <w:r>
+        <w:t xml:space="preserve"> * 7000/0,2 = 7 миллиардов рублей в день.</w:t>
+      </w:r>
+    </w:p>
+    <w:p>
+      <w:r>
+        <w:t xml:space="preserve">В рамках сказки у гномов нет других возможностей расходовать деньги, кроме как на еду. В таком случае, резонно предположить, что гномы не продают </w:t>
+      </w:r>
+      <w:proofErr w:type="spellStart"/>
+      <w:r>
+        <w:t>б</w:t>
+      </w:r>
+      <w:r>
+        <w:t>О</w:t>
+      </w:r>
+      <w:r>
+        <w:t>льшую</w:t>
+      </w:r>
+      <w:proofErr w:type="spellEnd"/>
+      <w:r>
+        <w:t xml:space="preserve"> часть </w:t>
+      </w:r>
+      <w:r>
+        <w:t>камней</w:t>
+      </w:r>
+      <w:r>
+        <w:t>, а просто хранят их, потому что любят драгоценности.</w:t>
+      </w:r>
+    </w:p>
+    <w:p>
+      <w:r>
+        <w:t>Учитывая, что гномы живут в среднем 250 лет, оценим требуемый размер хранилища для всех этих драгоценностей. Плотность алмаза – 3,5 г/см</w:t>
+      </w:r>
+      <w:r>
+        <w:rPr>
+          <w:vertAlign w:val="superscript"/>
+        </w:rPr>
+        <w:t>3</w:t>
+      </w:r>
+      <w:r>
+        <w:t xml:space="preserve"> или 3500 кг/м</w:t>
+      </w:r>
+      <w:r>
+        <w:rPr>
+          <w:vertAlign w:val="superscript"/>
+        </w:rPr>
+        <w:t>3</w:t>
+      </w:r>
+      <w:r>
+        <w:t xml:space="preserve">. Если в день гномы приносят по 7 килограмм, то за 250 лет при пятидневной рабочей неделе они могут накопить </w:t>
+      </w:r>
+      <w:r>
+        <w:t>250*365*5/7*7</w:t>
+      </w:r>
+      <w:r>
+        <w:t xml:space="preserve"> = </w:t>
+      </w:r>
+      <w:r>
+        <w:t>456250</w:t>
+      </w:r>
+      <w:r>
+        <w:t xml:space="preserve"> килограмм, или 130 кубич</w:t>
+      </w:r>
+      <w:r>
+        <w:t>еских метров драгоценных камней – то есть под потолок засыпать камнями квартиру среднестатистического россиянина (или двух).</w:t>
+      </w:r>
+    </w:p>
+    <w:p>
+      <w:r>
+        <w:t>Эти гномы – явно сумасшедшие</w:t>
+      </w:r>
       <w:bookmarkEnd w:id="0"/>
     </w:p>
     <w:sectPr>

</xml_diff>